<commit_message>
Modif doc Document Annexe
</commit_message>
<xml_diff>
--- a/Docs/DocumentAnnexe_ExosDifferentsApproches.docx
+++ b/Docs/DocumentAnnexe_ExosDifferentsApproches.docx
@@ -2779,7 +2779,7 @@
           </mc:Choice>
           <mc:Fallback>
             <w:pict>
-              <v:rect w14:anchorId="4A600C79" id="Rectangle 30" o:spid="_x0000_s1026" style="position:absolute;margin-left:20.3pt;margin-top:58.7pt;width:439.1pt;height:38.3pt;z-index:251662336;visibility:visible;mso-wrap-style:square;mso-wrap-distance-left:9pt;mso-wrap-distance-top:0;mso-wrap-distance-right:9pt;mso-wrap-distance-bottom:0;mso-position-horizontal:absolute;mso-position-horizontal-relative:text;mso-position-vertical:absolute;mso-position-vertical-relative:text;v-text-anchor:middle" o:gfxdata="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" filled="f" strokecolor="#c00000" strokeweight="1pt"/>
+              <v:rect w14:anchorId="32225A84" id="Rectangle 30" o:spid="_x0000_s1026" style="position:absolute;margin-left:20.3pt;margin-top:58.7pt;width:439.1pt;height:38.3pt;z-index:251662336;visibility:visible;mso-wrap-style:square;mso-wrap-distance-left:9pt;mso-wrap-distance-top:0;mso-wrap-distance-right:9pt;mso-wrap-distance-bottom:0;mso-position-horizontal:absolute;mso-position-horizontal-relative:text;mso-position-vertical:absolute;mso-position-vertical-relative:text;v-text-anchor:middle" o:gfxdata="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" filled="f" strokecolor="#c00000" strokeweight="1pt"/>
             </w:pict>
           </mc:Fallback>
         </mc:AlternateContent>
@@ -3850,7 +3850,7 @@
           </mc:Choice>
           <mc:Fallback>
             <w:pict>
-              <v:shape w14:anchorId="354A8678" id="Connecteur droit avec flèche 41" o:spid="_x0000_s1026" type="#_x0000_t32" style="position:absolute;margin-left:180.5pt;margin-top:-26.8pt;width:0;height:37.45pt;z-index:251667456;visibility:visible;mso-wrap-style:square;mso-wrap-distance-left:9pt;mso-wrap-distance-top:0;mso-wrap-distance-right:9pt;mso-wrap-distance-bottom:0;mso-position-horizontal:absolute;mso-position-horizontal-relative:text;mso-position-vertical:absolute;mso-position-vertical-relative:text" o:gfxdata="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" strokecolor="#4472c4 [3204]" strokeweight="6pt">
+              <v:shape w14:anchorId="2FC4BA23" id="Connecteur droit avec flèche 41" o:spid="_x0000_s1026" type="#_x0000_t32" style="position:absolute;margin-left:180.5pt;margin-top:-26.8pt;width:0;height:37.45pt;z-index:251667456;visibility:visible;mso-wrap-style:square;mso-wrap-distance-left:9pt;mso-wrap-distance-top:0;mso-wrap-distance-right:9pt;mso-wrap-distance-bottom:0;mso-position-horizontal:absolute;mso-position-horizontal-relative:text;mso-position-vertical:absolute;mso-position-vertical-relative:text" o:gfxdata="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" strokecolor="#4472c4 [3204]" strokeweight="6pt">
                 <v:stroke endarrow="block" joinstyle="miter"/>
               </v:shape>
             </w:pict>
@@ -4177,7 +4177,7 @@
           </mc:Choice>
           <mc:Fallback>
             <w:pict>
-              <v:shape w14:anchorId="36049697" id="Connecteur droit avec flèche 40" o:spid="_x0000_s1026" type="#_x0000_t32" style="position:absolute;margin-left:285pt;margin-top:13.6pt;width:31.65pt;height:0;z-index:251666432;visibility:visible;mso-wrap-style:square;mso-wrap-distance-left:9pt;mso-wrap-distance-top:0;mso-wrap-distance-right:9pt;mso-wrap-distance-bottom:0;mso-position-horizontal:absolute;mso-position-horizontal-relative:text;mso-position-vertical:absolute;mso-position-vertical-relative:text" o:gfxdata="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" strokecolor="#4472c4 [3204]" strokeweight="4.5pt">
+              <v:shape w14:anchorId="3F74AEC4" id="Connecteur droit avec flèche 40" o:spid="_x0000_s1026" type="#_x0000_t32" style="position:absolute;margin-left:285pt;margin-top:13.6pt;width:31.65pt;height:0;z-index:251666432;visibility:visible;mso-wrap-style:square;mso-wrap-distance-left:9pt;mso-wrap-distance-top:0;mso-wrap-distance-right:9pt;mso-wrap-distance-bottom:0;mso-position-horizontal:absolute;mso-position-horizontal-relative:text;mso-position-vertical:absolute;mso-position-vertical-relative:text" o:gfxdata="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" strokecolor="#4472c4 [3204]" strokeweight="4.5pt">
                 <v:stroke endarrow="block" joinstyle="miter"/>
               </v:shape>
             </w:pict>
@@ -4285,7 +4285,7 @@
           </mc:Choice>
           <mc:Fallback>
             <w:pict>
-              <v:shape w14:anchorId="5E4636C7" id="Connecteur droit avec flèche 43" o:spid="_x0000_s1026" type="#_x0000_t32" style="position:absolute;margin-left:211.05pt;margin-top:158pt;width:73.85pt;height:96.8pt;z-index:251668480;visibility:visible;mso-wrap-style:square;mso-width-percent:0;mso-height-percent:0;mso-wrap-distance-left:9pt;mso-wrap-distance-top:0;mso-wrap-distance-right:9pt;mso-wrap-distance-bottom:0;mso-position-horizontal:absolute;mso-position-horizontal-relative:text;mso-position-vertical:absolute;mso-position-vertical-relative:text;mso-width-percent:0;mso-height-percent:0;mso-width-relative:margin;mso-height-relative:margin" o:gfxdata="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" strokecolor="red" strokeweight="3pt">
+              <v:shape w14:anchorId="4338F1C9" id="Connecteur droit avec flèche 43" o:spid="_x0000_s1026" type="#_x0000_t32" style="position:absolute;margin-left:211.05pt;margin-top:158pt;width:73.85pt;height:96.8pt;z-index:251668480;visibility:visible;mso-wrap-style:square;mso-width-percent:0;mso-height-percent:0;mso-wrap-distance-left:9pt;mso-wrap-distance-top:0;mso-wrap-distance-right:9pt;mso-wrap-distance-bottom:0;mso-position-horizontal:absolute;mso-position-horizontal-relative:text;mso-position-vertical:absolute;mso-position-vertical-relative:text;mso-width-percent:0;mso-height-percent:0;mso-width-relative:margin;mso-height-relative:margin" o:gfxdata="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" strokecolor="red" strokeweight="3pt">
                 <v:stroke endarrow="block" joinstyle="miter"/>
               </v:shape>
             </w:pict>
@@ -5956,7 +5956,7 @@
           </mc:Choice>
           <mc:Fallback>
             <w:pict>
-              <v:shape w14:anchorId="5F519481" id="Connecteur droit avec flèche 60" o:spid="_x0000_s1026" type="#_x0000_t32" style="position:absolute;margin-left:356.45pt;margin-top:115.85pt;width:42.55pt;height:19.15pt;flip:x;z-index:251673600;visibility:visible;mso-wrap-style:square;mso-width-percent:0;mso-height-percent:0;mso-wrap-distance-left:9pt;mso-wrap-distance-top:0;mso-wrap-distance-right:9pt;mso-wrap-distance-bottom:0;mso-position-horizontal:absolute;mso-position-horizontal-relative:text;mso-position-vertical:absolute;mso-position-vertical-relative:text;mso-width-percent:0;mso-height-percent:0;mso-width-relative:margin;mso-height-relative:margin" o:gfxdata="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" strokecolor="red" strokeweight="1.5pt">
+              <v:shape w14:anchorId="69AC7601" id="Connecteur droit avec flèche 60" o:spid="_x0000_s1026" type="#_x0000_t32" style="position:absolute;margin-left:356.45pt;margin-top:115.85pt;width:42.55pt;height:19.15pt;flip:x;z-index:251673600;visibility:visible;mso-wrap-style:square;mso-width-percent:0;mso-height-percent:0;mso-wrap-distance-left:9pt;mso-wrap-distance-top:0;mso-wrap-distance-right:9pt;mso-wrap-distance-bottom:0;mso-position-horizontal:absolute;mso-position-horizontal-relative:text;mso-position-vertical:absolute;mso-position-vertical-relative:text;mso-width-percent:0;mso-height-percent:0;mso-width-relative:margin;mso-height-relative:margin" o:gfxdata="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" strokecolor="red" strokeweight="1.5pt">
                 <v:stroke endarrow="block" joinstyle="miter"/>
               </v:shape>
             </w:pict>
@@ -6034,7 +6034,7 @@
           </mc:Choice>
           <mc:Fallback>
             <w:pict>
-              <v:rect w14:anchorId="2E1DBBE1" id="Rectangle 59" o:spid="_x0000_s1026" style="position:absolute;margin-left:16.6pt;margin-top:113.05pt;width:332.9pt;height:49.1pt;z-index:251672576;visibility:visible;mso-wrap-style:square;mso-wrap-distance-left:9pt;mso-wrap-distance-top:0;mso-wrap-distance-right:9pt;mso-wrap-distance-bottom:0;mso-position-horizontal:absolute;mso-position-horizontal-relative:text;mso-position-vertical:absolute;mso-position-vertical-relative:text;v-text-anchor:middle" o:gfxdata="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" filled="f" strokecolor="red" strokeweight="1pt"/>
+              <v:rect w14:anchorId="0C4AF5BD" id="Rectangle 59" o:spid="_x0000_s1026" style="position:absolute;margin-left:16.6pt;margin-top:113.05pt;width:332.9pt;height:49.1pt;z-index:251672576;visibility:visible;mso-wrap-style:square;mso-wrap-distance-left:9pt;mso-wrap-distance-top:0;mso-wrap-distance-right:9pt;mso-wrap-distance-bottom:0;mso-position-horizontal:absolute;mso-position-horizontal-relative:text;mso-position-vertical:absolute;mso-position-vertical-relative:text;v-text-anchor:middle" o:gfxdata="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" filled="f" strokecolor="red" strokeweight="1pt"/>
             </w:pict>
           </mc:Fallback>
         </mc:AlternateContent>
@@ -9650,6 +9650,589 @@
     </w:p>
     <w:p>
       <w:pPr>
+        <w:autoSpaceDE w:val="0"/>
+        <w:autoSpaceDN w:val="0"/>
+        <w:adjustRightInd w:val="0"/>
+        <w:spacing w:after="0" w:line="240" w:lineRule="auto"/>
+        <w:rPr>
+          <w:rFonts w:ascii="TrebuchetMS" w:hAnsi="TrebuchetMS" w:cs="TrebuchetMS"/>
+          <w:b/>
+          <w:sz w:val="36"/>
+          <w:szCs w:val="36"/>
+        </w:rPr>
+      </w:pPr>
+      <w:r>
+        <w:rPr>
+          <w:rFonts w:ascii="TrebuchetMS" w:hAnsi="TrebuchetMS" w:cs="TrebuchetMS"/>
+          <w:b/>
+          <w:sz w:val="36"/>
+          <w:szCs w:val="36"/>
+        </w:rPr>
+        <w:lastRenderedPageBreak/>
+        <w:t>Charge</w:t>
+      </w:r>
+      <w:bookmarkStart w:id="3" w:name="_GoBack"/>
+      <w:bookmarkEnd w:id="3"/>
+      <w:r>
+        <w:rPr>
+          <w:rFonts w:ascii="TrebuchetMS" w:hAnsi="TrebuchetMS" w:cs="TrebuchetMS"/>
+          <w:b/>
+          <w:sz w:val="36"/>
+          <w:szCs w:val="36"/>
+        </w:rPr>
+        <w:t>ment des collections</w:t>
+      </w:r>
+    </w:p>
+    <w:p>
+      <w:pPr>
+        <w:autoSpaceDE w:val="0"/>
+        <w:autoSpaceDN w:val="0"/>
+        <w:adjustRightInd w:val="0"/>
+        <w:spacing w:after="0" w:line="240" w:lineRule="auto"/>
+        <w:rPr>
+          <w:rFonts w:ascii="TrebuchetMS" w:hAnsi="TrebuchetMS" w:cs="TrebuchetMS"/>
+          <w:sz w:val="28"/>
+          <w:szCs w:val="28"/>
+        </w:rPr>
+      </w:pPr>
+    </w:p>
+    <w:p>
+      <w:pPr>
+        <w:pStyle w:val="Paragraphedeliste"/>
+        <w:numPr>
+          <w:ilvl w:val="0"/>
+          <w:numId w:val="10"/>
+        </w:numPr>
+        <w:autoSpaceDE w:val="0"/>
+        <w:autoSpaceDN w:val="0"/>
+        <w:adjustRightInd w:val="0"/>
+        <w:spacing w:after="120" w:line="240" w:lineRule="auto"/>
+        <w:ind w:left="714" w:hanging="357"/>
+        <w:contextualSpacing w:val="0"/>
+        <w:rPr>
+          <w:rFonts w:cstheme="minorHAnsi"/>
+          <w:color w:val="000000"/>
+          <w:sz w:val="24"/>
+          <w:szCs w:val="24"/>
+        </w:rPr>
+      </w:pPr>
+      <w:proofErr w:type="spellStart"/>
+      <w:r>
+        <w:rPr>
+          <w:rFonts w:cstheme="minorHAnsi"/>
+          <w:b/>
+          <w:color w:val="000000"/>
+          <w:sz w:val="24"/>
+          <w:szCs w:val="24"/>
+        </w:rPr>
+        <w:t>Lazy</w:t>
+      </w:r>
+      <w:proofErr w:type="spellEnd"/>
+      <w:r>
+        <w:rPr>
+          <w:rFonts w:cstheme="minorHAnsi"/>
+          <w:b/>
+          <w:color w:val="000000"/>
+          <w:sz w:val="24"/>
+          <w:szCs w:val="24"/>
+        </w:rPr>
+        <w:t xml:space="preserve"> </w:t>
+      </w:r>
+      <w:proofErr w:type="spellStart"/>
+      <w:r>
+        <w:rPr>
+          <w:rFonts w:cstheme="minorHAnsi"/>
+          <w:b/>
+          <w:color w:val="000000"/>
+          <w:sz w:val="24"/>
+          <w:szCs w:val="24"/>
+        </w:rPr>
+        <w:t>loading</w:t>
+      </w:r>
+      <w:proofErr w:type="spellEnd"/>
+      <w:r>
+        <w:rPr>
+          <w:rFonts w:cstheme="minorHAnsi"/>
+          <w:b/>
+          <w:color w:val="000000"/>
+          <w:sz w:val="24"/>
+          <w:szCs w:val="24"/>
+        </w:rPr>
+        <w:t xml:space="preserve"> par défaut</w:t>
+      </w:r>
+      <w:r>
+        <w:rPr>
+          <w:rFonts w:cstheme="minorHAnsi"/>
+          <w:color w:val="000000"/>
+          <w:sz w:val="24"/>
+          <w:szCs w:val="24"/>
+        </w:rPr>
+        <w:t xml:space="preserve"> : les entités dépendantes à un objet ne</w:t>
+      </w:r>
+      <w:r>
+        <w:rPr>
+          <w:rFonts w:cstheme="minorHAnsi"/>
+          <w:color w:val="000000"/>
+          <w:sz w:val="24"/>
+          <w:szCs w:val="24"/>
+        </w:rPr>
+        <w:t xml:space="preserve"> </w:t>
+      </w:r>
+      <w:r>
+        <w:rPr>
+          <w:rFonts w:cstheme="minorHAnsi"/>
+          <w:color w:val="000000"/>
+          <w:sz w:val="24"/>
+          <w:szCs w:val="24"/>
+        </w:rPr>
+        <w:t>sont chargées que tardivement (au moment de l'accès à</w:t>
+      </w:r>
+      <w:r>
+        <w:rPr>
+          <w:rFonts w:cstheme="minorHAnsi"/>
+          <w:color w:val="000000"/>
+          <w:sz w:val="24"/>
+          <w:szCs w:val="24"/>
+        </w:rPr>
+        <w:t xml:space="preserve"> </w:t>
+      </w:r>
+      <w:r>
+        <w:rPr>
+          <w:rFonts w:cstheme="minorHAnsi"/>
+          <w:color w:val="000000"/>
+          <w:sz w:val="24"/>
+          <w:szCs w:val="24"/>
+        </w:rPr>
+        <w:t>l'association) :</w:t>
+      </w:r>
+    </w:p>
+    <w:p>
+      <w:pPr>
+        <w:pStyle w:val="Paragraphedeliste"/>
+        <w:numPr>
+          <w:ilvl w:val="1"/>
+          <w:numId w:val="10"/>
+        </w:numPr>
+        <w:autoSpaceDE w:val="0"/>
+        <w:autoSpaceDN w:val="0"/>
+        <w:adjustRightInd w:val="0"/>
+        <w:spacing w:after="120" w:line="240" w:lineRule="auto"/>
+        <w:rPr>
+          <w:rFonts w:cstheme="minorHAnsi"/>
+          <w:color w:val="000000"/>
+          <w:sz w:val="24"/>
+          <w:szCs w:val="24"/>
+        </w:rPr>
+      </w:pPr>
+      <w:r>
+        <w:rPr>
+          <w:rFonts w:cstheme="minorHAnsi"/>
+          <w:color w:val="000000"/>
+          <w:sz w:val="24"/>
+          <w:szCs w:val="24"/>
+        </w:rPr>
+        <w:t>Réduction du temps de chargement des données.</w:t>
+      </w:r>
+    </w:p>
+    <w:p>
+      <w:pPr>
+        <w:pStyle w:val="Paragraphedeliste"/>
+        <w:numPr>
+          <w:ilvl w:val="1"/>
+          <w:numId w:val="10"/>
+        </w:numPr>
+        <w:autoSpaceDE w:val="0"/>
+        <w:autoSpaceDN w:val="0"/>
+        <w:adjustRightInd w:val="0"/>
+        <w:spacing w:after="120" w:line="240" w:lineRule="auto"/>
+        <w:rPr>
+          <w:rFonts w:cstheme="minorHAnsi"/>
+          <w:color w:val="000000"/>
+          <w:sz w:val="24"/>
+          <w:szCs w:val="24"/>
+        </w:rPr>
+      </w:pPr>
+      <w:r>
+        <w:rPr>
+          <w:rFonts w:cstheme="minorHAnsi"/>
+          <w:color w:val="000000"/>
+          <w:sz w:val="24"/>
+          <w:szCs w:val="24"/>
+        </w:rPr>
+        <w:t xml:space="preserve">Économie de ressources mémoire et de charge serveur de </w:t>
+      </w:r>
+      <w:proofErr w:type="spellStart"/>
+      <w:r>
+        <w:rPr>
+          <w:rFonts w:cstheme="minorHAnsi"/>
+          <w:color w:val="000000"/>
+          <w:sz w:val="24"/>
+          <w:szCs w:val="24"/>
+        </w:rPr>
+        <w:t>Bdd</w:t>
+      </w:r>
+      <w:proofErr w:type="spellEnd"/>
+      <w:r>
+        <w:rPr>
+          <w:rFonts w:cstheme="minorHAnsi"/>
+          <w:color w:val="000000"/>
+          <w:sz w:val="24"/>
+          <w:szCs w:val="24"/>
+        </w:rPr>
+        <w:t>.</w:t>
+      </w:r>
+    </w:p>
+    <w:p>
+      <w:pPr>
+        <w:autoSpaceDE w:val="0"/>
+        <w:autoSpaceDN w:val="0"/>
+        <w:adjustRightInd w:val="0"/>
+        <w:spacing w:after="240" w:line="240" w:lineRule="auto"/>
+        <w:ind w:firstLine="357"/>
+        <w:rPr>
+          <w:rFonts w:cstheme="minorHAnsi"/>
+          <w:color w:val="000000"/>
+          <w:sz w:val="24"/>
+          <w:szCs w:val="24"/>
+        </w:rPr>
+      </w:pPr>
+      <w:r>
+        <w:rPr>
+          <w:rFonts w:cstheme="minorHAnsi"/>
+          <w:color w:val="000000"/>
+          <w:sz w:val="24"/>
+          <w:szCs w:val="24"/>
+        </w:rPr>
+        <w:t>On ne peut pas accéder à une association en dehors du contexte.</w:t>
+      </w:r>
+    </w:p>
+    <w:p>
+      <w:pPr>
+        <w:pStyle w:val="Paragraphedeliste"/>
+        <w:numPr>
+          <w:ilvl w:val="0"/>
+          <w:numId w:val="10"/>
+        </w:numPr>
+        <w:autoSpaceDE w:val="0"/>
+        <w:autoSpaceDN w:val="0"/>
+        <w:adjustRightInd w:val="0"/>
+        <w:spacing w:after="120" w:line="240" w:lineRule="auto"/>
+        <w:ind w:left="714" w:hanging="357"/>
+        <w:contextualSpacing w:val="0"/>
+        <w:rPr>
+          <w:rFonts w:cstheme="minorHAnsi"/>
+          <w:color w:val="000000"/>
+          <w:sz w:val="24"/>
+          <w:szCs w:val="24"/>
+        </w:rPr>
+      </w:pPr>
+      <w:r>
+        <w:rPr>
+          <w:rFonts w:cstheme="minorHAnsi"/>
+          <w:color w:val="000000"/>
+          <w:sz w:val="24"/>
+          <w:szCs w:val="24"/>
+        </w:rPr>
+        <w:t>On peut inclure</w:t>
+      </w:r>
+      <w:r>
+        <w:rPr>
+          <w:rFonts w:cstheme="minorHAnsi"/>
+          <w:color w:val="000000"/>
+          <w:sz w:val="24"/>
+          <w:szCs w:val="24"/>
+        </w:rPr>
+        <w:t xml:space="preserve"> avec « </w:t>
+      </w:r>
+      <w:proofErr w:type="spellStart"/>
+      <w:r>
+        <w:rPr>
+          <w:rFonts w:cstheme="minorHAnsi"/>
+          <w:color w:val="000000"/>
+          <w:sz w:val="24"/>
+          <w:szCs w:val="24"/>
+        </w:rPr>
+        <w:t>Include</w:t>
+      </w:r>
+      <w:proofErr w:type="spellEnd"/>
+      <w:r>
+        <w:rPr>
+          <w:rFonts w:cstheme="minorHAnsi"/>
+          <w:color w:val="000000"/>
+          <w:sz w:val="24"/>
+          <w:szCs w:val="24"/>
+        </w:rPr>
+        <w:t> »</w:t>
+      </w:r>
+      <w:r>
+        <w:rPr>
+          <w:rFonts w:cstheme="minorHAnsi"/>
+          <w:color w:val="000000"/>
+          <w:sz w:val="24"/>
+          <w:szCs w:val="24"/>
+        </w:rPr>
+        <w:t xml:space="preserve"> une entité dépendante pour un chargement</w:t>
+      </w:r>
+      <w:r>
+        <w:rPr>
+          <w:rFonts w:cstheme="minorHAnsi"/>
+          <w:color w:val="000000"/>
+          <w:sz w:val="24"/>
+          <w:szCs w:val="24"/>
+        </w:rPr>
+        <w:t xml:space="preserve"> </w:t>
+      </w:r>
+      <w:r>
+        <w:rPr>
+          <w:rFonts w:cstheme="minorHAnsi"/>
+          <w:color w:val="000000"/>
+          <w:sz w:val="24"/>
+          <w:szCs w:val="24"/>
+        </w:rPr>
+        <w:t>immédiat (</w:t>
+      </w:r>
+      <w:proofErr w:type="spellStart"/>
+      <w:r>
+        <w:rPr>
+          <w:rFonts w:cstheme="minorHAnsi"/>
+          <w:b/>
+          <w:color w:val="000000"/>
+          <w:sz w:val="24"/>
+          <w:szCs w:val="24"/>
+        </w:rPr>
+        <w:t>Eager</w:t>
+      </w:r>
+      <w:proofErr w:type="spellEnd"/>
+      <w:r>
+        <w:rPr>
+          <w:rFonts w:cstheme="minorHAnsi"/>
+          <w:b/>
+          <w:color w:val="000000"/>
+          <w:sz w:val="24"/>
+          <w:szCs w:val="24"/>
+        </w:rPr>
+        <w:t xml:space="preserve"> </w:t>
+      </w:r>
+      <w:proofErr w:type="spellStart"/>
+      <w:r>
+        <w:rPr>
+          <w:rFonts w:cstheme="minorHAnsi"/>
+          <w:b/>
+          <w:color w:val="000000"/>
+          <w:sz w:val="24"/>
+          <w:szCs w:val="24"/>
+        </w:rPr>
+        <w:t>loading</w:t>
+      </w:r>
+      <w:proofErr w:type="spellEnd"/>
+      <w:r>
+        <w:rPr>
+          <w:rFonts w:cstheme="minorHAnsi"/>
+          <w:color w:val="000000"/>
+          <w:sz w:val="24"/>
+          <w:szCs w:val="24"/>
+        </w:rPr>
+        <w:t>) :</w:t>
+      </w:r>
+    </w:p>
+    <w:p>
+      <w:pPr>
+        <w:pStyle w:val="Paragraphedeliste"/>
+        <w:numPr>
+          <w:ilvl w:val="1"/>
+          <w:numId w:val="10"/>
+        </w:numPr>
+        <w:autoSpaceDE w:val="0"/>
+        <w:autoSpaceDN w:val="0"/>
+        <w:adjustRightInd w:val="0"/>
+        <w:spacing w:after="0" w:line="240" w:lineRule="auto"/>
+        <w:rPr>
+          <w:rFonts w:cstheme="minorHAnsi"/>
+          <w:color w:val="000000"/>
+          <w:sz w:val="24"/>
+          <w:szCs w:val="24"/>
+          <w:highlight w:val="yellow"/>
+        </w:rPr>
+      </w:pPr>
+      <w:proofErr w:type="spellStart"/>
+      <w:proofErr w:type="gramStart"/>
+      <w:r>
+        <w:rPr>
+          <w:rFonts w:cstheme="minorHAnsi"/>
+          <w:color w:val="000000"/>
+          <w:sz w:val="24"/>
+          <w:szCs w:val="24"/>
+          <w:highlight w:val="yellow"/>
+        </w:rPr>
+        <w:t>context.Creneaux.Include</w:t>
+      </w:r>
+      <w:proofErr w:type="spellEnd"/>
+      <w:proofErr w:type="gramEnd"/>
+      <w:r>
+        <w:rPr>
+          <w:rFonts w:cstheme="minorHAnsi"/>
+          <w:color w:val="000000"/>
+          <w:sz w:val="24"/>
+          <w:szCs w:val="24"/>
+          <w:highlight w:val="yellow"/>
+        </w:rPr>
+        <w:t>(</w:t>
+      </w:r>
+      <w:r>
+        <w:rPr>
+          <w:rFonts w:cstheme="minorHAnsi"/>
+          <w:color w:val="A41515"/>
+          <w:sz w:val="24"/>
+          <w:szCs w:val="24"/>
+          <w:highlight w:val="yellow"/>
+        </w:rPr>
+        <w:t>"</w:t>
+      </w:r>
+      <w:proofErr w:type="spellStart"/>
+      <w:r>
+        <w:rPr>
+          <w:rFonts w:cstheme="minorHAnsi"/>
+          <w:color w:val="A41515"/>
+          <w:sz w:val="24"/>
+          <w:szCs w:val="24"/>
+          <w:highlight w:val="yellow"/>
+        </w:rPr>
+        <w:t>Medecin</w:t>
+      </w:r>
+      <w:proofErr w:type="spellEnd"/>
+      <w:r>
+        <w:rPr>
+          <w:rFonts w:cstheme="minorHAnsi"/>
+          <w:color w:val="A41515"/>
+          <w:sz w:val="24"/>
+          <w:szCs w:val="24"/>
+          <w:highlight w:val="yellow"/>
+        </w:rPr>
+        <w:t>"</w:t>
+      </w:r>
+      <w:r>
+        <w:rPr>
+          <w:rFonts w:cstheme="minorHAnsi"/>
+          <w:color w:val="000000"/>
+          <w:sz w:val="24"/>
+          <w:szCs w:val="24"/>
+          <w:highlight w:val="yellow"/>
+        </w:rPr>
+        <w:t xml:space="preserve">).Single(c =&gt; </w:t>
+      </w:r>
+      <w:proofErr w:type="spellStart"/>
+      <w:r>
+        <w:rPr>
+          <w:rFonts w:cstheme="minorHAnsi"/>
+          <w:color w:val="000000"/>
+          <w:sz w:val="24"/>
+          <w:szCs w:val="24"/>
+          <w:highlight w:val="yellow"/>
+        </w:rPr>
+        <w:t>c.Id</w:t>
+      </w:r>
+      <w:proofErr w:type="spellEnd"/>
+      <w:r>
+        <w:rPr>
+          <w:rFonts w:cstheme="minorHAnsi"/>
+          <w:color w:val="000000"/>
+          <w:sz w:val="24"/>
+          <w:szCs w:val="24"/>
+          <w:highlight w:val="yellow"/>
+        </w:rPr>
+        <w:t xml:space="preserve"> == 1);</w:t>
+      </w:r>
+    </w:p>
+    <w:p>
+      <w:pPr>
+        <w:pStyle w:val="Paragraphedeliste"/>
+        <w:numPr>
+          <w:ilvl w:val="1"/>
+          <w:numId w:val="10"/>
+        </w:numPr>
+        <w:autoSpaceDE w:val="0"/>
+        <w:autoSpaceDN w:val="0"/>
+        <w:adjustRightInd w:val="0"/>
+        <w:spacing w:after="0" w:line="240" w:lineRule="auto"/>
+        <w:rPr>
+          <w:rFonts w:cstheme="minorHAnsi"/>
+          <w:color w:val="000000"/>
+          <w:sz w:val="24"/>
+          <w:szCs w:val="24"/>
+          <w:highlight w:val="yellow"/>
+        </w:rPr>
+      </w:pPr>
+      <w:proofErr w:type="spellStart"/>
+      <w:proofErr w:type="gramStart"/>
+      <w:r>
+        <w:rPr>
+          <w:rFonts w:cstheme="minorHAnsi"/>
+          <w:color w:val="000000"/>
+          <w:sz w:val="24"/>
+          <w:szCs w:val="24"/>
+          <w:highlight w:val="yellow"/>
+        </w:rPr>
+        <w:t>context.Courses.Include</w:t>
+      </w:r>
+      <w:proofErr w:type="spellEnd"/>
+      <w:proofErr w:type="gramEnd"/>
+      <w:r>
+        <w:rPr>
+          <w:rFonts w:cstheme="minorHAnsi"/>
+          <w:color w:val="000000"/>
+          <w:sz w:val="24"/>
+          <w:szCs w:val="24"/>
+          <w:highlight w:val="yellow"/>
+        </w:rPr>
+        <w:t xml:space="preserve">(a =&gt; </w:t>
+      </w:r>
+      <w:proofErr w:type="spellStart"/>
+      <w:r>
+        <w:rPr>
+          <w:rFonts w:cstheme="minorHAnsi"/>
+          <w:color w:val="000000"/>
+          <w:sz w:val="24"/>
+          <w:szCs w:val="24"/>
+          <w:highlight w:val="yellow"/>
+        </w:rPr>
+        <w:t>a.Users</w:t>
+      </w:r>
+      <w:proofErr w:type="spellEnd"/>
+      <w:r>
+        <w:rPr>
+          <w:rFonts w:cstheme="minorHAnsi"/>
+          <w:color w:val="000000"/>
+          <w:sz w:val="24"/>
+          <w:szCs w:val="24"/>
+          <w:highlight w:val="yellow"/>
+        </w:rPr>
+        <w:t xml:space="preserve">).Single(c =&gt; </w:t>
+      </w:r>
+      <w:proofErr w:type="spellStart"/>
+      <w:r>
+        <w:rPr>
+          <w:rFonts w:cstheme="minorHAnsi"/>
+          <w:color w:val="000000"/>
+          <w:sz w:val="24"/>
+          <w:szCs w:val="24"/>
+          <w:highlight w:val="yellow"/>
+        </w:rPr>
+        <w:t>c.Id</w:t>
+      </w:r>
+      <w:proofErr w:type="spellEnd"/>
+      <w:r>
+        <w:rPr>
+          <w:rFonts w:cstheme="minorHAnsi"/>
+          <w:color w:val="000000"/>
+          <w:sz w:val="24"/>
+          <w:szCs w:val="24"/>
+          <w:highlight w:val="yellow"/>
+        </w:rPr>
+        <w:t xml:space="preserve"> == 1);</w:t>
+      </w:r>
+    </w:p>
+    <w:p>
+      <w:pPr>
         <w:tabs>
           <w:tab w:val="left" w:pos="935"/>
         </w:tabs>
@@ -9663,7 +10246,14 @@
           <w:szCs w:val="36"/>
         </w:rPr>
       </w:pPr>
-      <w:r>
+    </w:p>
+    <w:p>
+      <w:pPr>
+        <w:tabs>
+          <w:tab w:val="left" w:pos="935"/>
+        </w:tabs>
+        <w:spacing w:after="240"/>
+        <w:jc w:val="both"/>
         <w:rPr>
           <w:rFonts w:cstheme="minorHAnsi"/>
           <w:b/>
@@ -9671,7 +10261,31 @@
           <w:sz w:val="36"/>
           <w:szCs w:val="36"/>
         </w:rPr>
-        <w:lastRenderedPageBreak/>
+      </w:pPr>
+    </w:p>
+    <w:p>
+      <w:pPr>
+        <w:tabs>
+          <w:tab w:val="left" w:pos="935"/>
+        </w:tabs>
+        <w:spacing w:after="240"/>
+        <w:jc w:val="both"/>
+        <w:rPr>
+          <w:rFonts w:cstheme="minorHAnsi"/>
+          <w:b/>
+          <w:color w:val="000000" w:themeColor="text1"/>
+          <w:sz w:val="36"/>
+          <w:szCs w:val="36"/>
+        </w:rPr>
+      </w:pPr>
+      <w:r>
+        <w:rPr>
+          <w:rFonts w:cstheme="minorHAnsi"/>
+          <w:b/>
+          <w:color w:val="000000" w:themeColor="text1"/>
+          <w:sz w:val="36"/>
+          <w:szCs w:val="36"/>
+        </w:rPr>
         <w:t xml:space="preserve">Utilisation de </w:t>
       </w:r>
       <w:proofErr w:type="spellStart"/>
@@ -10721,7 +11335,7 @@
           </mc:Choice>
           <mc:Fallback>
             <w:pict>
-              <v:shape w14:anchorId="68C1B4B3" id="AutoShape 6" o:spid="_x0000_s1026" type="#_x0000_t32" style="position:absolute;margin-left:240.1pt;margin-top:89.35pt;width:38pt;height:.9pt;flip:x y;z-index:251687936;visibility:visible;mso-wrap-style:square;mso-width-percent:0;mso-height-percent:0;mso-wrap-distance-left:9pt;mso-wrap-distance-top:0;mso-wrap-distance-right:9pt;mso-wrap-distance-bottom:0;mso-position-horizontal:absolute;mso-position-horizontal-relative:text;mso-position-vertical:absolute;mso-position-vertical-relative:text;mso-width-percent:0;mso-height-percent:0;mso-width-relative:page;mso-height-relative:page" o:gfxdata="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">
+              <v:shape w14:anchorId="5BBF814F" id="AutoShape 6" o:spid="_x0000_s1026" type="#_x0000_t32" style="position:absolute;margin-left:240.1pt;margin-top:89.35pt;width:38pt;height:.9pt;flip:x y;z-index:251687936;visibility:visible;mso-wrap-style:square;mso-width-percent:0;mso-height-percent:0;mso-wrap-distance-left:9pt;mso-wrap-distance-top:0;mso-wrap-distance-right:9pt;mso-wrap-distance-bottom:0;mso-position-horizontal:absolute;mso-position-horizontal-relative:text;mso-position-vertical:absolute;mso-position-vertical-relative:text;mso-width-percent:0;mso-height-percent:0;mso-width-relative:page;mso-height-relative:page" o:gfxdata="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">
                 <v:stroke endarrow="block"/>
               </v:shape>
             </w:pict>
@@ -10797,7 +11411,7 @@
           </mc:Choice>
           <mc:Fallback>
             <w:pict>
-              <v:shape w14:anchorId="7C1A1D3F" id="AutoShape 5" o:spid="_x0000_s1026" type="#_x0000_t32" style="position:absolute;margin-left:103.2pt;margin-top:23.1pt;width:48.6pt;height:0;z-index:251686912;visibility:visible;mso-wrap-style:square;mso-width-percent:0;mso-height-percent:0;mso-wrap-distance-left:9pt;mso-wrap-distance-top:0;mso-wrap-distance-right:9pt;mso-wrap-distance-bottom:0;mso-position-horizontal:absolute;mso-position-horizontal-relative:text;mso-position-vertical:absolute;mso-position-vertical-relative:text;mso-width-percent:0;mso-height-percent:0;mso-width-relative:page;mso-height-relative:page" o:gfxdata="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">
+              <v:shape w14:anchorId="5D43068D" id="AutoShape 5" o:spid="_x0000_s1026" type="#_x0000_t32" style="position:absolute;margin-left:103.2pt;margin-top:23.1pt;width:48.6pt;height:0;z-index:251686912;visibility:visible;mso-wrap-style:square;mso-width-percent:0;mso-height-percent:0;mso-wrap-distance-left:9pt;mso-wrap-distance-top:0;mso-wrap-distance-right:9pt;mso-wrap-distance-bottom:0;mso-position-horizontal:absolute;mso-position-horizontal-relative:text;mso-position-vertical:absolute;mso-position-vertical-relative:text;mso-width-percent:0;mso-height-percent:0;mso-width-relative:page;mso-height-relative:page" o:gfxdata="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">
                 <v:stroke endarrow="block"/>
               </v:shape>
             </w:pict>
@@ -10961,169 +11575,6 @@
         <w:tabs>
           <w:tab w:val="left" w:pos="935"/>
         </w:tabs>
-        <w:jc w:val="both"/>
-        <w:rPr>
-          <w:rFonts w:cstheme="minorHAnsi"/>
-          <w:color w:val="000000" w:themeColor="text1"/>
-          <w:sz w:val="24"/>
-          <w:szCs w:val="24"/>
-        </w:rPr>
-      </w:pPr>
-    </w:p>
-    <w:p>
-      <w:pPr>
-        <w:tabs>
-          <w:tab w:val="left" w:pos="935"/>
-        </w:tabs>
-        <w:jc w:val="both"/>
-        <w:rPr>
-          <w:rFonts w:cstheme="minorHAnsi"/>
-          <w:color w:val="000000" w:themeColor="text1"/>
-          <w:sz w:val="36"/>
-          <w:szCs w:val="36"/>
-        </w:rPr>
-      </w:pPr>
-    </w:p>
-    <w:p>
-      <w:pPr>
-        <w:tabs>
-          <w:tab w:val="left" w:pos="935"/>
-        </w:tabs>
-        <w:jc w:val="both"/>
-        <w:rPr>
-          <w:rFonts w:cstheme="minorHAnsi"/>
-          <w:color w:val="000000" w:themeColor="text1"/>
-          <w:sz w:val="24"/>
-          <w:szCs w:val="24"/>
-        </w:rPr>
-      </w:pPr>
-    </w:p>
-    <w:p>
-      <w:pPr>
-        <w:tabs>
-          <w:tab w:val="left" w:pos="935"/>
-        </w:tabs>
-        <w:jc w:val="both"/>
-        <w:rPr>
-          <w:rFonts w:cstheme="minorHAnsi"/>
-          <w:color w:val="000000" w:themeColor="text1"/>
-          <w:sz w:val="24"/>
-          <w:szCs w:val="24"/>
-        </w:rPr>
-      </w:pPr>
-    </w:p>
-    <w:p>
-      <w:pPr>
-        <w:tabs>
-          <w:tab w:val="left" w:pos="935"/>
-        </w:tabs>
-        <w:jc w:val="both"/>
-        <w:rPr>
-          <w:rFonts w:cstheme="minorHAnsi"/>
-          <w:color w:val="000000" w:themeColor="text1"/>
-          <w:sz w:val="24"/>
-          <w:szCs w:val="24"/>
-        </w:rPr>
-      </w:pPr>
-    </w:p>
-    <w:p>
-      <w:pPr>
-        <w:tabs>
-          <w:tab w:val="left" w:pos="935"/>
-        </w:tabs>
-        <w:jc w:val="both"/>
-        <w:rPr>
-          <w:rFonts w:cstheme="minorHAnsi"/>
-          <w:color w:val="000000" w:themeColor="text1"/>
-          <w:sz w:val="24"/>
-          <w:szCs w:val="24"/>
-        </w:rPr>
-      </w:pPr>
-    </w:p>
-    <w:p>
-      <w:pPr>
-        <w:tabs>
-          <w:tab w:val="left" w:pos="935"/>
-        </w:tabs>
-        <w:jc w:val="both"/>
-        <w:rPr>
-          <w:rFonts w:cstheme="minorHAnsi"/>
-          <w:color w:val="000000" w:themeColor="text1"/>
-          <w:sz w:val="24"/>
-          <w:szCs w:val="24"/>
-        </w:rPr>
-      </w:pPr>
-      <w:r>
-        <w:rPr>
-          <w:rFonts w:cstheme="minorHAnsi"/>
-          <w:color w:val="000000" w:themeColor="text1"/>
-          <w:sz w:val="24"/>
-          <w:szCs w:val="24"/>
-        </w:rPr>
-        <w:t xml:space="preserve"> </w:t>
-      </w:r>
-    </w:p>
-    <w:p>
-      <w:pPr>
-        <w:tabs>
-          <w:tab w:val="left" w:pos="935"/>
-        </w:tabs>
-        <w:jc w:val="both"/>
-        <w:rPr>
-          <w:rFonts w:cstheme="minorHAnsi"/>
-          <w:color w:val="000000" w:themeColor="text1"/>
-          <w:sz w:val="24"/>
-          <w:szCs w:val="24"/>
-        </w:rPr>
-      </w:pPr>
-    </w:p>
-    <w:p>
-      <w:pPr>
-        <w:tabs>
-          <w:tab w:val="left" w:pos="935"/>
-        </w:tabs>
-        <w:jc w:val="both"/>
-        <w:rPr>
-          <w:rFonts w:cstheme="minorHAnsi"/>
-          <w:color w:val="000000" w:themeColor="text1"/>
-          <w:sz w:val="24"/>
-          <w:szCs w:val="24"/>
-        </w:rPr>
-      </w:pPr>
-    </w:p>
-    <w:p>
-      <w:pPr>
-        <w:tabs>
-          <w:tab w:val="left" w:pos="935"/>
-        </w:tabs>
-        <w:jc w:val="both"/>
-        <w:rPr>
-          <w:rFonts w:cstheme="minorHAnsi"/>
-          <w:color w:val="000000" w:themeColor="text1"/>
-          <w:sz w:val="24"/>
-          <w:szCs w:val="24"/>
-        </w:rPr>
-      </w:pPr>
-    </w:p>
-    <w:p>
-      <w:pPr>
-        <w:tabs>
-          <w:tab w:val="left" w:pos="935"/>
-        </w:tabs>
-        <w:jc w:val="both"/>
-        <w:rPr>
-          <w:rFonts w:cstheme="minorHAnsi"/>
-          <w:color w:val="000000" w:themeColor="text1"/>
-          <w:sz w:val="24"/>
-          <w:szCs w:val="24"/>
-        </w:rPr>
-      </w:pPr>
-    </w:p>
-    <w:p>
-      <w:pPr>
-        <w:tabs>
-          <w:tab w:val="left" w:pos="935"/>
-        </w:tabs>
         <w:rPr>
           <w:rFonts w:cstheme="minorHAnsi"/>
           <w:color w:val="000000" w:themeColor="text1"/>
@@ -11317,8 +11768,6 @@
           </wp:inline>
         </w:drawing>
       </w:r>
-      <w:bookmarkStart w:id="3" w:name="_GoBack"/>
-      <w:bookmarkEnd w:id="3"/>
     </w:p>
     <w:p>
       <w:pPr>
@@ -12969,7 +13418,7 @@
   <w:abstractNum w:abstractNumId="4" w15:restartNumberingAfterBreak="0">
     <w:nsid w:val="254C0FFD"/>
     <w:multiLevelType w:val="hybridMultilevel"/>
-    <w:tmpl w:val="A008E834"/>
+    <w:tmpl w:val="C8668B50"/>
     <w:lvl w:ilvl="0" w:tplc="040C0001">
       <w:start w:val="1"/>
       <w:numFmt w:val="bullet"/>

</xml_diff>